<commit_message>
Update Report/Report - WORD/Report.docx
</commit_message>
<xml_diff>
--- a/Report/Report - WORD/Report.docx
+++ b/Report/Report - WORD/Report.docx
@@ -14874,9 +14874,9 @@
         <w:tblLook w:val="04A0" w:firstRow="1" w:lastRow="0" w:firstColumn="1" w:lastColumn="0" w:noHBand="0" w:noVBand="1"/>
       </w:tblPr>
       <w:tblGrid>
-        <w:gridCol w:w="869"/>
-        <w:gridCol w:w="4109"/>
-        <w:gridCol w:w="2314"/>
+        <w:gridCol w:w="860"/>
+        <w:gridCol w:w="4094"/>
+        <w:gridCol w:w="2338"/>
         <w:gridCol w:w="2101"/>
       </w:tblGrid>
       <w:tr>
@@ -16125,7 +16125,7 @@
                 <w:sz w:val="26"/>
                 <w:szCs w:val="26"/>
               </w:rPr>
-              <w:t xml:space="preserve">Kiểm tra khi client kết nối nếu đúng tạo thread cho client hoạt động, nhận và gửi đi các tin nhắn của client trong thread (client tới client hoặc </w:t>
+              <w:t xml:space="preserve">Kiểm tra khi client kết nối nếu đúng tạo thread cho client hoạt động, nhận và gửi đi các tin nhắn của client trong thread (client tới client hoặc client </w:t>
             </w:r>
             <w:r>
               <w:rPr>
@@ -16136,7 +16136,7 @@
                 <w:szCs w:val="26"/>
               </w:rPr>
               <w:lastRenderedPageBreak/>
-              <w:t>client tới tất cả)</w:t>
+              <w:t>tới tất cả)</w:t>
             </w:r>
             <w:r>
               <w:rPr>
@@ -16146,7 +16146,17 @@
                 <w:sz w:val="26"/>
                 <w:szCs w:val="26"/>
               </w:rPr>
-              <w:t xml:space="preserve"> và</w:t>
+              <w:t xml:space="preserve"> và xử lí các yêu cầu của client gửi tới</w:t>
+            </w:r>
+            <w:r>
+              <w:rPr>
+                <w:rFonts w:ascii="Times New Roman" w:hAnsi="Times New Roman" w:cs="Times New Roman"/>
+                <w:i w:val="0"/>
+                <w:color w:val="000000" w:themeColor="text1"/>
+                <w:sz w:val="26"/>
+                <w:szCs w:val="26"/>
+              </w:rPr>
+              <w:t xml:space="preserve"> như: </w:t>
             </w:r>
             <w:bookmarkStart w:id="183" w:name="_GoBack"/>
             <w:bookmarkEnd w:id="183"/>
@@ -16158,7 +16168,7 @@
                 <w:sz w:val="26"/>
                 <w:szCs w:val="26"/>
               </w:rPr>
-              <w:t xml:space="preserve"> xử lí các yêu cầu của client gửi tới</w:t>
+              <w:t>signup, signout, login, openThread...</w:t>
             </w:r>
           </w:p>
         </w:tc>
@@ -16849,6 +16859,7 @@
                 <w:sz w:val="26"/>
                 <w:szCs w:val="26"/>
               </w:rPr>
+              <w:lastRenderedPageBreak/>
               <w:t xml:space="preserve">- Mã giả: </w:t>
             </w:r>
             <w:proofErr w:type="gramStart"/>
@@ -16871,18 +16882,7 @@
                 <w:sz w:val="26"/>
                 <w:szCs w:val="26"/>
               </w:rPr>
-              <w:t xml:space="preserve">clientCount&lt;clients.length) thì cho </w:t>
-            </w:r>
-            <w:r>
-              <w:rPr>
-                <w:rFonts w:ascii="Times New Roman" w:hAnsi="Times New Roman" w:cs="Times New Roman"/>
-                <w:i w:val="0"/>
-                <w:color w:val="000000" w:themeColor="text1"/>
-                <w:sz w:val="26"/>
-                <w:szCs w:val="26"/>
-              </w:rPr>
-              <w:lastRenderedPageBreak/>
-              <w:t>client kết nối. Ngược lại thì không cho kết nối</w:t>
+              <w:t>clientCount&lt;clients.length) thì cho client kết nối. Ngược lại thì không cho kết nối</w:t>
             </w:r>
           </w:p>
         </w:tc>
@@ -17670,6 +17670,7 @@
                 <w:sz w:val="26"/>
                 <w:szCs w:val="26"/>
               </w:rPr>
+              <w:lastRenderedPageBreak/>
               <w:t>4</w:t>
             </w:r>
           </w:p>
@@ -17735,7 +17736,6 @@
                 <w:sz w:val="26"/>
                 <w:szCs w:val="26"/>
               </w:rPr>
-              <w:lastRenderedPageBreak/>
               <w:t>- Output: không có</w:t>
             </w:r>
           </w:p>
@@ -17801,7 +17801,6 @@
                 <w:sz w:val="26"/>
                 <w:szCs w:val="26"/>
               </w:rPr>
-              <w:lastRenderedPageBreak/>
               <w:t>Nếu chưa có server thì start server mới</w:t>
             </w:r>
           </w:p>
@@ -27976,7 +27975,7 @@
 </file>
 
 <file path=customXml/itemProps1.xml><?xml version="1.0" encoding="utf-8"?>
-<ds:datastoreItem xmlns:ds="http://schemas.openxmlformats.org/officeDocument/2006/customXml" ds:itemID="{4FDCAC4B-3CF5-4ADE-B914-2752BDB4CEEC}">
+<ds:datastoreItem xmlns:ds="http://schemas.openxmlformats.org/officeDocument/2006/customXml" ds:itemID="{67761BA4-5EE5-4A2B-9E53-AEAB65963FE5}">
   <ds:schemaRefs>
     <ds:schemaRef ds:uri="http://schemas.openxmlformats.org/officeDocument/2006/bibliography"/>
   </ds:schemaRefs>

</xml_diff>